<commit_message>
modify some details (#1)
* modified

* modified2

* modified3

* modified4

* modified5
</commit_message>
<xml_diff>
--- a/resources/林锦涛_MG20330032_大作业1.docx
+++ b/resources/林锦涛_MG20330032_大作业1.docx
@@ -10,29 +10,10 @@
         <w:rPr>
           <w:rFonts w:hint="eastAsia"/>
         </w:rPr>
-        <w:t>神经网络大作业</w:t>
-      </w:r>
-      <w:proofErr w:type="gramStart"/>
-      <w:r>
-        <w:rPr>
-          <w:rFonts w:hint="eastAsia"/>
-        </w:rPr>
-        <w:t>一</w:t>
-      </w:r>
-      <w:proofErr w:type="gramEnd"/>
-      <w:r>
-        <w:rPr>
-          <w:rFonts w:hint="eastAsia"/>
-        </w:rPr>
-        <w:t>：用多层感知器拟合非线性函数</w:t>
-      </w:r>
-    </w:p>
-    <w:p>
-      <w:pPr>
-        <w:rPr>
-          <w:rFonts w:hint="eastAsia"/>
-        </w:rPr>
-      </w:pPr>
+        <w:t>神经网络大作业一：用多层感知器拟合非线性函数</w:t>
+      </w:r>
+    </w:p>
+    <w:p>
       <w:r>
         <w:rPr>
           <w:rFonts w:hint="eastAsia"/>
@@ -73,152 +54,152 @@
         <w:rPr>
           <w:rFonts w:hint="eastAsia"/>
         </w:rPr>
-        <w:t>该项目</w:t>
-      </w:r>
-      <w:r>
-        <w:rPr>
-          <w:rFonts w:hint="eastAsia"/>
-        </w:rPr>
-        <w:t>设计了一个可以自由设置隐藏层个数和每层神经元数量，并且可以选择激活函数</w:t>
-      </w:r>
-      <w:r>
-        <w:rPr>
-          <w:rFonts w:hint="eastAsia"/>
-        </w:rPr>
-        <w:t>为</w:t>
+        <w:t>网络结构中隐藏层数量和每个隐藏层神经元数量可以作为</w:t>
+      </w:r>
+      <w:r>
+        <w:rPr>
+          <w:rFonts w:hint="eastAsia"/>
+        </w:rPr>
+        <w:t>参数来构建网络，即隐藏层数量和每层隐藏层神经元个数是可以自由设置的，因此本项目可以</w:t>
+      </w:r>
+      <w:r>
+        <w:rPr>
+          <w:rFonts w:hint="eastAsia"/>
+        </w:rPr>
+        <w:t>实现多种不同的网络结构进行比较，从中选择最好的网络模型。除此之外，</w:t>
+      </w:r>
+      <w:r>
+        <w:rPr>
+          <w:rFonts w:hint="eastAsia"/>
+        </w:rPr>
+        <w:t>还能选择激活函数的类型，有三种类型的激活函数可供选择：</w:t>
       </w:r>
       <w:proofErr w:type="spellStart"/>
       <w:r>
         <w:rPr>
           <w:rFonts w:hint="eastAsia"/>
         </w:rPr>
-        <w:t>R</w:t>
-      </w:r>
-      <w:r>
-        <w:t>e</w:t>
-      </w:r>
-      <w:r>
-        <w:t>LU</w:t>
+        <w:t>r</w:t>
+      </w:r>
+      <w:r>
+        <w:t>elu</w:t>
       </w:r>
       <w:proofErr w:type="spellEnd"/>
       <w:r>
-        <w:t xml:space="preserve"> 还是</w:t>
-      </w:r>
-      <w:r>
-        <w:rPr>
-          <w:rFonts w:hint="eastAsia"/>
-        </w:rPr>
-        <w:t>lea</w:t>
-      </w:r>
-      <w:r>
-        <w:t xml:space="preserve">ky </w:t>
+        <w:t xml:space="preserve">, </w:t>
       </w:r>
       <w:proofErr w:type="spellStart"/>
       <w:r>
-        <w:t>ReLU</w:t>
+        <w:t>leaky_relu</w:t>
       </w:r>
       <w:proofErr w:type="spellEnd"/>
       <w:r>
-        <w:rPr>
-          <w:rFonts w:hint="eastAsia"/>
-        </w:rPr>
-        <w:t>，</w:t>
-      </w:r>
-      <w:r>
-        <w:t>是否使用</w:t>
-      </w:r>
-      <w:r>
-        <w:t>Batch Normalization</w:t>
-      </w:r>
-      <w:r>
-        <w:t>的网络。</w:t>
+        <w:t>, sigmoid</w:t>
+      </w:r>
+      <w:r>
+        <w:rPr>
+          <w:rFonts w:hint="eastAsia"/>
+        </w:rPr>
+        <w:t>。</w:t>
+      </w:r>
+      <w:proofErr w:type="spellStart"/>
+      <w:r>
+        <w:t>Leaky_relu</w:t>
+      </w:r>
+      <w:proofErr w:type="spellEnd"/>
+      <w:r>
+        <w:rPr>
+          <w:rFonts w:hint="eastAsia"/>
+        </w:rPr>
+        <w:t>的参数可以自由调整。</w:t>
+      </w:r>
+      <w:r>
+        <w:t xml:space="preserve">Batch normalization </w:t>
+      </w:r>
+      <w:hyperlink r:id="rId6" w:history="1">
+        <w:r>
+          <w:rPr>
+            <w:rStyle w:val="a4"/>
+          </w:rPr>
+          <w:t>https://arxiv.</w:t>
+        </w:r>
+        <w:r>
+          <w:rPr>
+            <w:rStyle w:val="a4"/>
+          </w:rPr>
+          <w:t>o</w:t>
+        </w:r>
+        <w:r>
+          <w:rPr>
+            <w:rStyle w:val="a4"/>
+          </w:rPr>
+          <w:t>rg/pdf/1</w:t>
+        </w:r>
+        <w:r>
+          <w:rPr>
+            <w:rStyle w:val="a4"/>
+          </w:rPr>
+          <w:t>5</w:t>
+        </w:r>
+        <w:r>
+          <w:rPr>
+            <w:rStyle w:val="a4"/>
+          </w:rPr>
+          <w:t>0</w:t>
+        </w:r>
+        <w:r>
+          <w:rPr>
+            <w:rStyle w:val="a4"/>
+          </w:rPr>
+          <w:t>2</w:t>
+        </w:r>
+        <w:r>
+          <w:rPr>
+            <w:rStyle w:val="a4"/>
+          </w:rPr>
+          <w:t>.03167.pdf</w:t>
+        </w:r>
+      </w:hyperlink>
+      <w:r>
+        <w:rPr>
+          <w:rFonts w:hint="eastAsia"/>
+        </w:rPr>
+        <w:t>也能用于网络结构中增加网络的收敛速度。</w:t>
       </w:r>
     </w:p>
     <w:p>
       <w:pPr>
         <w:ind w:firstLine="420"/>
-      </w:pPr>
-      <w:r>
-        <w:t>最终选择使用2个隐藏层，每个隐藏层</w:t>
-      </w:r>
-      <w:r>
-        <w:rPr>
-          <w:rFonts w:hint="eastAsia"/>
-        </w:rPr>
-        <w:t>的神经元个数都为</w:t>
+        <w:rPr>
+          <w:rFonts w:hint="eastAsia"/>
+        </w:rPr>
+      </w:pPr>
+      <w:r>
+        <w:rPr>
+          <w:rFonts w:hint="eastAsia"/>
+        </w:rPr>
+        <w:t>实验结果发现，仅使用两层隐藏层，每层隐藏层的神经元个数在</w:t>
+      </w:r>
+      <w:r>
+        <w:t>[</w:t>
       </w:r>
       <w:r>
         <w:t>10</w:t>
       </w:r>
       <w:r>
-        <w:t>，</w:t>
-      </w:r>
-      <w:r>
-        <w:rPr>
-          <w:rFonts w:hint="eastAsia"/>
-        </w:rPr>
-        <w:t>且</w:t>
-      </w:r>
-      <w:r>
-        <w:t>每层使用的激活函数都为</w:t>
-      </w:r>
-      <w:proofErr w:type="spellStart"/>
-      <w:r>
-        <w:t>ReLU</w:t>
-      </w:r>
-      <w:proofErr w:type="spellEnd"/>
-      <w:r>
-        <w:t>函数，</w:t>
-      </w:r>
-      <w:r>
-        <w:rPr>
-          <w:rFonts w:hint="eastAsia"/>
-        </w:rPr>
-        <w:t>损失函数为均方误差函数</w:t>
-      </w:r>
-      <w:r>
-        <w:rPr>
-          <w:rFonts w:hint="eastAsia"/>
-        </w:rPr>
-        <w:t>的模型</w:t>
-      </w:r>
-      <w:r>
-        <w:rPr>
-          <w:rFonts w:hint="eastAsia"/>
-        </w:rPr>
-        <w:t>。</w:t>
-      </w:r>
-    </w:p>
-    <w:p>
-      <w:pPr>
-        <w:ind w:firstLine="420"/>
-      </w:pPr>
-      <w:r>
-        <w:rPr>
-          <w:rFonts w:hint="eastAsia"/>
-        </w:rPr>
-        <w:t>输入层的维度为</w:t>
-      </w:r>
-      <w:r>
-        <w:t>2</w:t>
-      </w:r>
-      <w:r>
-        <w:t>维，输出层的维</w:t>
-      </w:r>
-      <w:r>
-        <w:rPr>
-          <w:rFonts w:hint="eastAsia"/>
-        </w:rPr>
-        <w:t>度为</w:t>
-      </w:r>
-      <w:r>
-        <w:t>1</w:t>
-      </w:r>
-      <w:r>
-        <w:rPr>
-          <w:rFonts w:hint="eastAsia"/>
-        </w:rPr>
-        <w:t>，并使用反向传播算法对梯度进行计算传播。</w:t>
+        <w:t>-</w:t>
+      </w:r>
+      <w:r>
+        <w:t>20</w:t>
+      </w:r>
+      <w:r>
+        <w:t>]</w:t>
+      </w:r>
+      <w:r>
+        <w:rPr>
+          <w:rFonts w:hint="eastAsia"/>
+        </w:rPr>
+        <w:t>个左右，训练轮数足够多时即能取得好的效果。</w:t>
       </w:r>
     </w:p>
     <w:p>
@@ -262,33 +243,105 @@
         <w:rPr>
           <w:rFonts w:hint="eastAsia"/>
         </w:rPr>
-        <w:t>本程序可以</w:t>
-      </w:r>
-      <w:r>
-        <w:rPr>
-          <w:rFonts w:hint="eastAsia"/>
-        </w:rPr>
-        <w:t>通过传入bash参数，</w:t>
-      </w:r>
-      <w:r>
-        <w:rPr>
-          <w:rFonts w:hint="eastAsia"/>
-        </w:rPr>
-        <w:t>自由设计网络隐藏</w:t>
-      </w:r>
-      <w:proofErr w:type="gramStart"/>
-      <w:r>
-        <w:rPr>
-          <w:rFonts w:hint="eastAsia"/>
-        </w:rPr>
-        <w:t>层数量</w:t>
-      </w:r>
-      <w:proofErr w:type="gramEnd"/>
-      <w:r>
-        <w:rPr>
-          <w:rFonts w:hint="eastAsia"/>
-        </w:rPr>
-        <w:t>和隐藏层神经元数量</w:t>
+        <w:t>本程序可以通过传入bash</w:t>
+      </w:r>
+      <w:r>
+        <w:rPr>
+          <w:rFonts w:hint="eastAsia"/>
+        </w:rPr>
+        <w:t>参数来设置</w:t>
+      </w:r>
+      <w:r>
+        <w:rPr>
+          <w:rFonts w:hint="eastAsia"/>
+        </w:rPr>
+        <w:t>不同的网络结构</w:t>
+      </w:r>
+      <w:r>
+        <w:rPr>
+          <w:rFonts w:hint="eastAsia"/>
+        </w:rPr>
+        <w:t>。</w:t>
+      </w:r>
+      <w:r>
+        <w:rPr>
+          <w:rFonts w:hint="eastAsia"/>
+        </w:rPr>
+        <w:t>最终</w:t>
+      </w:r>
+      <w:r>
+        <w:t>展示</w:t>
+      </w:r>
+      <w:r>
+        <w:rPr>
+          <w:rFonts w:hint="eastAsia"/>
+        </w:rPr>
+        <w:t>的</w:t>
+      </w:r>
+      <w:r>
+        <w:t>网络结构</w:t>
+      </w:r>
+      <w:r>
+        <w:rPr>
+          <w:rFonts w:hint="eastAsia"/>
+        </w:rPr>
+        <w:t>包含</w:t>
+      </w:r>
+      <w:r>
+        <w:t>2个隐</w:t>
+      </w:r>
+      <w:r>
+        <w:rPr>
+          <w:rFonts w:hint="eastAsia"/>
+        </w:rPr>
+        <w:t>藏层，</w:t>
+      </w:r>
+      <w:r>
+        <w:rPr>
+          <w:rFonts w:hint="eastAsia"/>
+        </w:rPr>
+        <w:t>第一个隐藏层的</w:t>
+      </w:r>
+      <w:r>
+        <w:rPr>
+          <w:rFonts w:hint="eastAsia"/>
+        </w:rPr>
+        <w:t>神经元数量为2</w:t>
+      </w:r>
+      <w:r>
+        <w:t>0</w:t>
+      </w:r>
+      <w:r>
+        <w:rPr>
+          <w:rFonts w:hint="eastAsia"/>
+        </w:rPr>
+        <w:t>个，第二个隐藏层的神经元数量为1</w:t>
+      </w:r>
+      <w:r>
+        <w:t>5</w:t>
+      </w:r>
+      <w:r>
+        <w:rPr>
+          <w:rFonts w:hint="eastAsia"/>
+        </w:rPr>
+        <w:t>个，</w:t>
+      </w:r>
+      <w:r>
+        <w:t>使用</w:t>
+      </w:r>
+      <w:proofErr w:type="spellStart"/>
+      <w:r>
+        <w:t>ReLU</w:t>
+      </w:r>
+      <w:proofErr w:type="spellEnd"/>
+      <w:r>
+        <w:t>作为</w:t>
+      </w:r>
+      <w:r>
+        <w:rPr>
+          <w:rFonts w:hint="eastAsia"/>
+        </w:rPr>
+        <w:t>第一层和第二层的激活函数</w:t>
       </w:r>
       <w:r>
         <w:rPr>
@@ -300,117 +353,34 @@
         <w:rPr>
           <w:rFonts w:hint="eastAsia"/>
         </w:rPr>
-        <w:t>也能选择激活函数为</w:t>
-      </w:r>
-      <w:proofErr w:type="spellStart"/>
-      <w:r>
-        <w:t>ReLU</w:t>
-      </w:r>
-      <w:proofErr w:type="spellEnd"/>
-      <w:r>
-        <w:t>还是</w:t>
-      </w:r>
-      <w:r>
-        <w:rPr>
-          <w:rFonts w:hint="eastAsia"/>
-        </w:rPr>
-        <w:t>l</w:t>
-      </w:r>
-      <w:r>
-        <w:t xml:space="preserve">eaky </w:t>
-      </w:r>
-      <w:proofErr w:type="spellStart"/>
-      <w:r>
-        <w:t>ReLU</w:t>
-      </w:r>
-      <w:proofErr w:type="spellEnd"/>
-      <w:r>
-        <w:t>，是否使用</w:t>
-      </w:r>
-      <w:r>
-        <w:t xml:space="preserve">Batch </w:t>
-      </w:r>
-      <w:proofErr w:type="spellStart"/>
-      <w:r>
-        <w:t>Normlization</w:t>
-      </w:r>
-      <w:proofErr w:type="spellEnd"/>
-      <w:r>
-        <w:rPr>
-          <w:rFonts w:hint="eastAsia"/>
-        </w:rPr>
-        <w:t>进行归一化，且将</w:t>
-      </w:r>
-      <w:r>
-        <w:t>多层感知机封装成类</w:t>
-      </w:r>
-      <w:r>
-        <w:rPr>
-          <w:rFonts w:hint="eastAsia"/>
-        </w:rPr>
-        <w:t>。</w:t>
-      </w:r>
-    </w:p>
-    <w:p>
-      <w:pPr>
-        <w:ind w:firstLine="420"/>
-      </w:pPr>
-      <w:r>
-        <w:t>上述</w:t>
-      </w:r>
-      <w:r>
-        <w:rPr>
-          <w:rFonts w:hint="eastAsia"/>
-        </w:rPr>
-        <w:t>参数</w:t>
-      </w:r>
-      <w:r>
-        <w:t>可作为参数初始</w:t>
-      </w:r>
-      <w:r>
-        <w:rPr>
-          <w:rFonts w:hint="eastAsia"/>
-        </w:rPr>
-        <w:t>化类对象，</w:t>
-      </w:r>
-      <w:r>
-        <w:rPr>
-          <w:rFonts w:hint="eastAsia"/>
-        </w:rPr>
-        <w:t>可变化</w:t>
-      </w:r>
-      <w:r>
-        <w:t>多种不同的网络结构，并从中选择</w:t>
-      </w:r>
-      <w:r>
-        <w:rPr>
-          <w:rFonts w:hint="eastAsia"/>
-        </w:rPr>
-        <w:t>最优的</w:t>
-      </w:r>
-      <w:r>
-        <w:rPr>
-          <w:rFonts w:hint="eastAsia"/>
-        </w:rPr>
-        <w:t>模型</w:t>
-      </w:r>
-      <w:r>
-        <w:rPr>
-          <w:rFonts w:hint="eastAsia"/>
-        </w:rPr>
-        <w:t>。</w:t>
-      </w:r>
-      <w:r>
-        <w:t>最终展示效果的相应网络结构为2个隐</w:t>
-      </w:r>
-      <w:r>
-        <w:rPr>
-          <w:rFonts w:hint="eastAsia"/>
-        </w:rPr>
-        <w:t>藏层，每个隐藏层的神经元个数为</w:t>
-      </w:r>
-      <w:r>
-        <w:t>10</w:t>
+        <w:t>输出层不使用激活</w:t>
+      </w:r>
+      <w:r>
+        <w:rPr>
+          <w:rFonts w:hint="eastAsia"/>
+        </w:rPr>
+        <w:t>函数</w:t>
+      </w:r>
+      <w:r>
+        <w:rPr>
+          <w:rFonts w:hint="eastAsia"/>
+        </w:rPr>
+        <w:t>，不</w:t>
+      </w:r>
+      <w:r>
+        <w:rPr>
+          <w:rFonts w:hint="eastAsia"/>
+        </w:rPr>
+        <w:t>使用</w:t>
+      </w:r>
+      <w:r>
+        <w:t>Batch Normalization</w:t>
+      </w:r>
+      <w:r>
+        <w:rPr>
+          <w:rFonts w:hint="eastAsia"/>
+        </w:rPr>
+        <w:t>进行归一化</w:t>
       </w:r>
       <w:r>
         <w:rPr>
@@ -419,21 +389,7 @@
         <w:t>，</w:t>
       </w:r>
       <w:r>
-        <w:t>使用</w:t>
-      </w:r>
-      <w:proofErr w:type="spellStart"/>
-      <w:r>
-        <w:t>ReLU</w:t>
-      </w:r>
-      <w:proofErr w:type="spellEnd"/>
-      <w:r>
-        <w:t>作为激活</w:t>
-      </w:r>
-      <w:r>
-        <w:rPr>
-          <w:rFonts w:hint="eastAsia"/>
-        </w:rPr>
-        <w:t>函数</w:t>
+        <w:t>损失函数为均方误差函数</w:t>
       </w:r>
       <w:r>
         <w:rPr>
@@ -445,16 +401,13 @@
         <w:rPr>
           <w:rFonts w:hint="eastAsia"/>
         </w:rPr>
-        <w:t>且不使用</w:t>
-      </w:r>
-      <w:r>
-        <w:t>Batch Normalization</w:t>
-      </w:r>
-      <w:r>
-        <w:rPr>
-          <w:rFonts w:hint="eastAsia"/>
-        </w:rPr>
-        <w:t>进行归一化</w:t>
+        <w:t>训练算法为</w:t>
+      </w:r>
+      <w:r>
+        <w:rPr>
+          <w:rFonts w:hint="eastAsia"/>
+        </w:rPr>
+        <w:t>梯度反向传播算法。</w:t>
       </w:r>
     </w:p>
     <w:p>
@@ -482,18 +435,30 @@
     <w:p>
       <w:pPr>
         <w:ind w:firstLine="420"/>
-      </w:pPr>
-      <w:r>
-        <w:rPr>
-          <w:rFonts w:hint="eastAsia"/>
-        </w:rPr>
-        <w:t>每层神经元都有权重</w:t>
-      </w:r>
-      <w:r>
-        <w:rPr>
-          <w:rFonts w:hint="eastAsia"/>
-        </w:rPr>
-        <w:t>W</w:t>
+        <w:rPr>
+          <w:rFonts w:hint="eastAsia"/>
+        </w:rPr>
+      </w:pPr>
+      <w:r>
+        <w:rPr>
+          <w:rFonts w:hint="eastAsia"/>
+        </w:rPr>
+        <w:t>每层神经元都</w:t>
+      </w:r>
+      <w:r>
+        <w:rPr>
+          <w:rFonts w:hint="eastAsia"/>
+        </w:rPr>
+        <w:t>由</w:t>
+      </w:r>
+      <w:r>
+        <w:rPr>
+          <w:rFonts w:hint="eastAsia"/>
+        </w:rPr>
+        <w:t>权重</w:t>
+      </w:r>
+      <w:r>
+        <w:t>w</w:t>
       </w:r>
       <w:r>
         <w:t>和偏置b</w:t>
@@ -505,13 +470,79 @@
         <w:t>组成。</w:t>
       </w:r>
       <w:r>
-        <w:t>W初始化</w:t>
-      </w:r>
-      <w:r>
-        <w:rPr>
-          <w:rFonts w:hint="eastAsia"/>
-        </w:rPr>
-        <w:t>为</w:t>
+        <w:rPr>
+          <w:rFonts w:hint="eastAsia"/>
+        </w:rPr>
+        <w:t>权重</w:t>
+      </w:r>
+      <w:r>
+        <w:t>w</w:t>
+      </w:r>
+      <w:r>
+        <w:rPr>
+          <w:rFonts w:hint="eastAsia"/>
+        </w:rPr>
+        <w:t>的</w:t>
+      </w:r>
+      <w:r>
+        <w:rPr>
+          <w:rFonts w:hint="eastAsia"/>
+        </w:rPr>
+        <w:t>维度</w:t>
+      </w:r>
+      <w:r>
+        <w:rPr>
+          <w:rFonts w:hint="eastAsia"/>
+        </w:rPr>
+        <w:t>为(上一层输出</w:t>
+      </w:r>
+      <w:r>
+        <w:rPr>
+          <w:rFonts w:hint="eastAsia"/>
+        </w:rPr>
+        <w:t>数据维度</w:t>
+      </w:r>
+      <w:r>
+        <w:rPr>
+          <w:rFonts w:hint="eastAsia"/>
+        </w:rPr>
+        <w:t>)</w:t>
+      </w:r>
+      <w:r>
+        <w:t>*(</w:t>
+      </w:r>
+      <w:r>
+        <w:rPr>
+          <w:rFonts w:hint="eastAsia"/>
+        </w:rPr>
+        <w:t>本层输入</w:t>
+      </w:r>
+      <w:r>
+        <w:rPr>
+          <w:rFonts w:hint="eastAsia"/>
+        </w:rPr>
+        <w:t>数据维度</w:t>
+      </w:r>
+      <w:r>
+        <w:t>)</w:t>
+      </w:r>
+      <w:r>
+        <w:rPr>
+          <w:rFonts w:hint="eastAsia"/>
+        </w:rPr>
+        <w:t>，用均值为0，方差为0</w:t>
+      </w:r>
+      <w:r>
+        <w:t>.05</w:t>
+      </w:r>
+      <w:r>
+        <w:rPr>
+          <w:rFonts w:hint="eastAsia"/>
+        </w:rPr>
+        <w:t>的正态分布初始化。偏置</w:t>
+      </w:r>
+      <w:r>
+        <w:t>b</w:t>
       </w:r>
       <w:r>
         <w:t xml:space="preserve"> </w:t>
@@ -520,108 +551,67 @@
         <w:rPr>
           <w:rFonts w:hint="eastAsia"/>
         </w:rPr>
-        <w:t>(</w:t>
-      </w:r>
-      <w:r>
-        <w:t>mean, var)=</w:t>
-      </w:r>
-      <w:r>
-        <w:t>(</w:t>
-      </w:r>
-      <w:r>
-        <w:t>0, 0.05) 的正态分布 矩阵</w:t>
-      </w:r>
-      <w:r>
-        <w:rPr>
-          <w:rFonts w:hint="eastAsia"/>
-        </w:rPr>
-        <w:t>，</w:t>
-      </w:r>
-      <w:r>
-        <w:t>b初始化</w:t>
-      </w:r>
-      <w:r>
-        <w:rPr>
-          <w:rFonts w:hint="eastAsia"/>
-        </w:rPr>
-        <w:t>为</w:t>
-      </w:r>
-      <w:r>
-        <w:t xml:space="preserve"> 0 </w:t>
-      </w:r>
-      <w:r>
-        <w:rPr>
-          <w:rFonts w:hint="eastAsia"/>
-        </w:rPr>
-        <w:t>的</w:t>
-      </w:r>
-      <w:r>
-        <w:t>向量。从输入层</w:t>
-      </w:r>
-      <w:r>
-        <w:rPr>
-          <w:rFonts w:hint="eastAsia"/>
-        </w:rPr>
-        <w:t>到第一个隐藏层的权重</w:t>
-      </w:r>
-      <w:r>
-        <w:t>W为2*10维矩阵，偏置b为10维</w:t>
-      </w:r>
-      <w:r>
-        <w:rPr>
-          <w:rFonts w:hint="eastAsia"/>
-        </w:rPr>
-        <w:t>向量</w:t>
-      </w:r>
-      <w:r>
-        <w:t>。从第一个隐藏层到第二个隐藏层的权重W为10*10</w:t>
-      </w:r>
-      <w:r>
-        <w:rPr>
-          <w:rFonts w:hint="eastAsia"/>
-        </w:rPr>
-        <w:t>维矩阵，偏置</w:t>
-      </w:r>
-      <w:r>
-        <w:t>b</w:t>
-      </w:r>
-      <w:r>
-        <w:rPr>
-          <w:rFonts w:hint="eastAsia"/>
-        </w:rPr>
-        <w:t>为</w:t>
-      </w:r>
-      <w:r>
-        <w:t>10维向量。隐藏层的激活函数均为</w:t>
-      </w:r>
-      <w:proofErr w:type="spellStart"/>
-      <w:r>
-        <w:rPr>
-          <w:rFonts w:hint="eastAsia"/>
-        </w:rPr>
-        <w:t>R</w:t>
-      </w:r>
-      <w:r>
-        <w:t>eLU</w:t>
-      </w:r>
-      <w:proofErr w:type="spellEnd"/>
-      <w:r>
-        <w:rPr>
-          <w:rFonts w:hint="eastAsia"/>
-        </w:rPr>
-        <w:t>函数。</w:t>
-      </w:r>
-      <w:r>
-        <w:t>从第二个隐藏层到输出层使用的权重W为10*1 维，</w:t>
-      </w:r>
-      <w:r>
-        <w:rPr>
-          <w:rFonts w:hint="eastAsia"/>
-        </w:rPr>
-        <w:t>偏置为</w:t>
-      </w:r>
-      <w:r>
-        <w:t>1维，无激活函数，损失函数为均方误差函数。</w:t>
+        <w:t>的维度为本层输入数据维度，初始化为全0</w:t>
+      </w:r>
+      <w:r>
+        <w:t>。</w:t>
+      </w:r>
+      <w:r>
+        <w:rPr>
+          <w:rFonts w:hint="eastAsia"/>
+        </w:rPr>
+        <w:t>因此最终展示的网络结构</w:t>
+      </w:r>
+      <w:r>
+        <w:rPr>
+          <w:rFonts w:hint="eastAsia"/>
+        </w:rPr>
+        <w:t>中第一个隐藏层的权重w的维度为(</w:t>
+      </w:r>
+      <w:r>
+        <w:t>2*20)</w:t>
+      </w:r>
+      <w:r>
+        <w:rPr>
+          <w:rFonts w:hint="eastAsia"/>
+        </w:rPr>
+        <w:t>，b的维度为(1</w:t>
+      </w:r>
+      <w:r>
+        <w:t>0,)</w:t>
+      </w:r>
+      <w:r>
+        <w:rPr>
+          <w:rFonts w:hint="eastAsia"/>
+        </w:rPr>
+        <w:t>，第二个隐藏层的权重w的维度为(</w:t>
+      </w:r>
+      <w:r>
+        <w:t>20*15)</w:t>
+      </w:r>
+      <w:r>
+        <w:rPr>
+          <w:rFonts w:hint="eastAsia"/>
+        </w:rPr>
+        <w:t>，b的维度为1</w:t>
+      </w:r>
+      <w:r>
+        <w:t>5</w:t>
+      </w:r>
+      <w:r>
+        <w:rPr>
+          <w:rFonts w:hint="eastAsia"/>
+        </w:rPr>
+        <w:t>，输出层的权重w的维度为(</w:t>
+      </w:r>
+      <w:r>
+        <w:t>15*1)</w:t>
+      </w:r>
+      <w:r>
+        <w:rPr>
+          <w:rFonts w:hint="eastAsia"/>
+        </w:rPr>
+        <w:t>，b的维度为1。</w:t>
       </w:r>
     </w:p>
     <w:p>
@@ -659,6 +649,50 @@
         <w:rPr>
           <w:rFonts w:hint="eastAsia"/>
         </w:rPr>
+        <w:t>网络训练采取随机梯度下降的方式，一批数据同时送入网络进行训练</w:t>
+      </w:r>
+      <w:r>
+        <w:rPr>
+          <w:rFonts w:hint="eastAsia"/>
+        </w:rPr>
+        <w:t>，</w:t>
+      </w:r>
+      <w:r>
+        <w:rPr>
+          <w:rFonts w:hint="eastAsia"/>
+        </w:rPr>
+        <w:t>计算这批数据与正确值之间的平均方差</w:t>
+      </w:r>
+      <w:r>
+        <w:rPr>
+          <w:rFonts w:hint="eastAsia"/>
+        </w:rPr>
+        <w:t>。</w:t>
+      </w:r>
+      <w:r>
+        <w:rPr>
+          <w:rFonts w:hint="eastAsia"/>
+        </w:rPr>
+        <w:t>设置批的大小</w:t>
+      </w:r>
+      <w:proofErr w:type="spellStart"/>
+      <w:r>
+        <w:t>batch_size</w:t>
+      </w:r>
+      <w:proofErr w:type="spellEnd"/>
+      <w:r>
+        <w:t>=64</w:t>
+      </w:r>
+      <w:r>
+        <w:rPr>
+          <w:rFonts w:hint="eastAsia"/>
+        </w:rPr>
+        <w:t>。</w:t>
+      </w:r>
+      <w:r>
+        <w:rPr>
+          <w:rFonts w:hint="eastAsia"/>
+        </w:rPr>
         <w:t>设置网络的学习率</w:t>
       </w:r>
       <w:proofErr w:type="spellStart"/>
@@ -670,36 +704,28 @@
       </w:r>
       <w:proofErr w:type="spellEnd"/>
       <w:r>
-        <w:t>=0.001</w:t>
-      </w:r>
-      <w:r>
-        <w:t>，设置网络完整迭代次数epoch=1000。网络训练采取 一批数据一起送入网络进行</w:t>
-      </w:r>
-      <w:r>
-        <w:rPr>
-          <w:rFonts w:hint="eastAsia"/>
-        </w:rPr>
-        <w:t>训练，计算这批数据与正确值之间的平均方差。设置批</w:t>
-      </w:r>
-    </w:p>
-    <w:p>
-      <w:pPr>
-        <w:pStyle w:val="a3"/>
-        <w:ind w:left="840" w:firstLineChars="0" w:firstLine="0"/>
-      </w:pPr>
-      <w:r>
-        <w:rPr>
-          <w:rFonts w:hint="eastAsia"/>
-        </w:rPr>
-        <w:t>的大小</w:t>
-      </w:r>
-      <w:proofErr w:type="spellStart"/>
-      <w:r>
-        <w:t>batch_size</w:t>
-      </w:r>
-      <w:proofErr w:type="spellEnd"/>
-      <w:r>
-        <w:t>=64。</w:t>
+        <w:t>=0.001，设置网络完整迭代次数epoch=</w:t>
+      </w:r>
+      <w:r>
+        <w:t>600</w:t>
+      </w:r>
+      <w:r>
+        <w:t>。</w:t>
+      </w:r>
+      <w:r>
+        <w:rPr>
+          <w:rFonts w:hint="eastAsia"/>
+        </w:rPr>
+        <w:t>一个</w:t>
+      </w:r>
+      <w:r>
+        <w:t>epoch</w:t>
+      </w:r>
+      <w:r>
+        <w:rPr>
+          <w:rFonts w:hint="eastAsia"/>
+        </w:rPr>
+        <w:t>即训练集整个地被训练一次。</w:t>
       </w:r>
     </w:p>
     <w:p>
@@ -715,158 +741,185 @@
         <w:rPr>
           <w:rFonts w:hint="eastAsia"/>
         </w:rPr>
-        <w:t>随机生成</w:t>
+        <w:t>生成</w:t>
       </w:r>
       <w:r>
         <w:t>N</w:t>
       </w:r>
       <w:r>
-        <w:t>*</w:t>
-      </w:r>
-      <w:r>
-        <w:t>10000个数据X（维度为10000</w:t>
-      </w:r>
-      <w:r>
-        <w:t>*</w:t>
-      </w:r>
-      <w:r>
-        <w:t>2），并且</w:t>
-      </w:r>
-      <w:r>
-        <w:rPr>
-          <w:rFonts w:hint="eastAsia"/>
-        </w:rPr>
-        <w:t>根据目标函数计算相应的</w:t>
-      </w:r>
-      <w:r>
-        <w:t>Y 值</w:t>
+        <w:rPr>
+          <w:rFonts w:hint="eastAsia"/>
+        </w:rPr>
+        <w:t>=</w:t>
+      </w:r>
+      <w:r>
+        <w:t>10000</w:t>
+      </w:r>
+      <w:r>
+        <w:t>个</w:t>
+      </w:r>
+      <w:r>
+        <w:rPr>
+          <w:rFonts w:hint="eastAsia"/>
+        </w:rPr>
+        <w:t>[</w:t>
+      </w:r>
+      <w:r>
+        <w:t>-5, 5]</w:t>
+      </w:r>
+      <w:r>
+        <w:rPr>
+          <w:rFonts w:hint="eastAsia"/>
+        </w:rPr>
+        <w:t>之间均匀分布的</w:t>
+      </w:r>
+      <w:r>
+        <w:t>数据X（维度为10000*2），并且</w:t>
+      </w:r>
+      <w:r>
+        <w:rPr>
+          <w:rFonts w:hint="eastAsia"/>
+        </w:rPr>
+        <w:t>根据目标函数</w:t>
+      </w:r>
+      <m:oMath>
+        <m:r>
+          <w:rPr>
+            <w:rFonts w:ascii="Cambria Math" w:hAnsi="Cambria Math"/>
+          </w:rPr>
+          <m:t>y=</m:t>
+        </m:r>
+        <m:func>
+          <m:funcPr>
+            <m:ctrlPr>
+              <w:rPr>
+                <w:rFonts w:ascii="Cambria Math" w:hAnsi="Cambria Math"/>
+              </w:rPr>
+            </m:ctrlPr>
+          </m:funcPr>
+          <m:fName>
+            <m:r>
+              <m:rPr>
+                <m:sty m:val="p"/>
+              </m:rPr>
+              <w:rPr>
+                <w:rFonts w:ascii="Cambria Math" w:hAnsi="Cambria Math"/>
+              </w:rPr>
+              <m:t>sin</m:t>
+            </m:r>
+          </m:fName>
+          <m:e>
+            <m:d>
+              <m:dPr>
+                <m:ctrlPr>
+                  <w:rPr>
+                    <w:rFonts w:ascii="Cambria Math" w:hAnsi="Cambria Math"/>
+                    <w:i/>
+                  </w:rPr>
+                </m:ctrlPr>
+              </m:dPr>
+              <m:e>
+                <m:sSub>
+                  <m:sSubPr>
+                    <m:ctrlPr>
+                      <w:rPr>
+                        <w:rFonts w:ascii="Cambria Math" w:hAnsi="Cambria Math"/>
+                        <w:i/>
+                      </w:rPr>
+                    </m:ctrlPr>
+                  </m:sSubPr>
+                  <m:e>
+                    <m:r>
+                      <w:rPr>
+                        <w:rFonts w:ascii="Cambria Math" w:hAnsi="Cambria Math"/>
+                      </w:rPr>
+                      <m:t>x</m:t>
+                    </m:r>
+                  </m:e>
+                  <m:sub>
+                    <m:r>
+                      <w:rPr>
+                        <w:rFonts w:ascii="Cambria Math" w:hAnsi="Cambria Math"/>
+                      </w:rPr>
+                      <m:t>1</m:t>
+                    </m:r>
+                  </m:sub>
+                </m:sSub>
+              </m:e>
+            </m:d>
+          </m:e>
+        </m:func>
+        <m:r>
+          <w:rPr>
+            <w:rFonts w:ascii="Cambria Math" w:hAnsi="Cambria Math"/>
+          </w:rPr>
+          <m:t>-</m:t>
+        </m:r>
+        <m:r>
+          <m:rPr>
+            <m:sty m:val="p"/>
+          </m:rPr>
+          <w:rPr>
+            <w:rFonts w:ascii="Cambria Math" w:hAnsi="Cambria Math"/>
+          </w:rPr>
+          <m:t>cos⁡</m:t>
+        </m:r>
+        <m:r>
+          <w:rPr>
+            <w:rFonts w:ascii="Cambria Math" w:hAnsi="Cambria Math"/>
+          </w:rPr>
+          <m:t>(</m:t>
+        </m:r>
+        <m:sSub>
+          <m:sSubPr>
+            <m:ctrlPr>
+              <w:rPr>
+                <w:rFonts w:ascii="Cambria Math" w:hAnsi="Cambria Math"/>
+                <w:i/>
+              </w:rPr>
+            </m:ctrlPr>
+          </m:sSubPr>
+          <m:e>
+            <m:r>
+              <w:rPr>
+                <w:rFonts w:ascii="Cambria Math" w:hAnsi="Cambria Math"/>
+              </w:rPr>
+              <m:t>x</m:t>
+            </m:r>
+          </m:e>
+          <m:sub>
+            <m:r>
+              <w:rPr>
+                <w:rFonts w:ascii="Cambria Math" w:hAnsi="Cambria Math"/>
+              </w:rPr>
+              <m:t>2</m:t>
+            </m:r>
+          </m:sub>
+        </m:sSub>
+        <m:r>
+          <w:rPr>
+            <w:rFonts w:ascii="Cambria Math" w:hAnsi="Cambria Math"/>
+          </w:rPr>
+          <m:t>)</m:t>
+        </m:r>
+      </m:oMath>
+      <w:r>
+        <w:rPr>
+          <w:rFonts w:hint="eastAsia"/>
+        </w:rPr>
+        <w:t>计算</w:t>
+      </w:r>
+      <w:r>
+        <w:rPr>
+          <w:rFonts w:hint="eastAsia"/>
+        </w:rPr>
+        <w:t>每组数据的正确函数值</w:t>
       </w:r>
       <w:r>
         <w:rPr>
           <w:rFonts w:hint="eastAsia"/>
         </w:rPr>
         <w:t>。</w:t>
-      </w:r>
-      <w:r>
-        <w:t xml:space="preserve"> 将这些数据</w:t>
-      </w:r>
-      <w:r>
-        <w:rPr>
-          <w:rFonts w:hint="eastAsia"/>
-        </w:rPr>
-        <w:t>分批送入参数初始化后的网络计算得到的值，一个完整的</w:t>
-      </w:r>
-      <w:r>
-        <w:t>epoch 会使得数据X刚好被完整地训练一次，即包含N</w:t>
-      </w:r>
-      <w:r>
-        <w:t xml:space="preserve"> </w:t>
-      </w:r>
-      <w:r>
-        <w:t>/</w:t>
-      </w:r>
-      <w:r>
-        <w:t xml:space="preserve"> </w:t>
-      </w:r>
-      <w:proofErr w:type="spellStart"/>
-      <w:r>
-        <w:t>batch_size</w:t>
-      </w:r>
-      <w:proofErr w:type="spellEnd"/>
-      <w:r>
-        <w:t xml:space="preserve"> </w:t>
-      </w:r>
-      <w:proofErr w:type="gramStart"/>
-      <w:r>
-        <w:t>个</w:t>
-      </w:r>
-      <w:proofErr w:type="gramEnd"/>
-      <w:r>
-        <w:t xml:space="preserve">迭代次数 </w:t>
-      </w:r>
-      <w:proofErr w:type="spellStart"/>
-      <w:r>
-        <w:t>iter</w:t>
-      </w:r>
-      <w:proofErr w:type="spellEnd"/>
-      <w:r>
-        <w:t>。为了代码实现方便，代</w:t>
-      </w:r>
-      <w:r>
-        <w:rPr>
-          <w:rFonts w:hint="eastAsia"/>
-        </w:rPr>
-        <w:t>码的实现中每次</w:t>
-      </w:r>
-      <w:proofErr w:type="gramStart"/>
-      <w:r>
-        <w:rPr>
-          <w:rFonts w:hint="eastAsia"/>
-        </w:rPr>
-        <w:t>迭代只</w:t>
-      </w:r>
-      <w:proofErr w:type="gramEnd"/>
-      <w:r>
-        <w:rPr>
-          <w:rFonts w:hint="eastAsia"/>
-        </w:rPr>
-        <w:t>随机选择</w:t>
-      </w:r>
-      <w:r>
-        <w:t>N</w:t>
-      </w:r>
-      <w:proofErr w:type="gramStart"/>
-      <w:r>
-        <w:t>个</w:t>
-      </w:r>
-      <w:proofErr w:type="gramEnd"/>
-      <w:r>
-        <w:t>训练数据中的</w:t>
-      </w:r>
-      <w:proofErr w:type="spellStart"/>
-      <w:r>
-        <w:t>batch_size</w:t>
-      </w:r>
-      <w:proofErr w:type="spellEnd"/>
-      <w:r>
-        <w:t xml:space="preserve"> </w:t>
-      </w:r>
-      <w:proofErr w:type="gramStart"/>
-      <w:r>
-        <w:t>个</w:t>
-      </w:r>
-      <w:proofErr w:type="gramEnd"/>
-      <w:r>
-        <w:t>数据，并没有避免选择与当前epoch的之</w:t>
-      </w:r>
-      <w:r>
-        <w:rPr>
-          <w:rFonts w:hint="eastAsia"/>
-        </w:rPr>
-        <w:t>前的</w:t>
-      </w:r>
-      <w:proofErr w:type="spellStart"/>
-      <w:r>
-        <w:t>iter</w:t>
-      </w:r>
-      <w:proofErr w:type="spellEnd"/>
-      <w:r>
-        <w:t>重复的数据。虽然每个epoch 当中大概只有2/ 3</w:t>
-      </w:r>
-      <w:r>
-        <w:rPr>
-          <w:rFonts w:hint="eastAsia"/>
-        </w:rPr>
-        <w:t>的数据被采样到，但是经过多个</w:t>
-      </w:r>
-      <w:r>
-        <w:t>epoch之后实际上每个</w:t>
-      </w:r>
-      <w:r>
-        <w:rPr>
-          <w:rFonts w:hint="eastAsia"/>
-        </w:rPr>
-        <w:t>训练样本被采样到的次数是相近的。</w:t>
       </w:r>
     </w:p>
     <w:p>
@@ -879,25 +932,109 @@
         <w:ind w:firstLineChars="0"/>
       </w:pPr>
       <w:r>
-        <w:rPr>
-          <w:rFonts w:hint="eastAsia"/>
-        </w:rPr>
-        <w:t>计算一批数据的真实值与神经网络预测得到的值之间的</w:t>
-      </w:r>
-      <w:r>
-        <w:rPr>
-          <w:rFonts w:hint="eastAsia"/>
-        </w:rPr>
-        <w:t>平均方差，使用</w:t>
-      </w:r>
-      <w:r>
-        <w:t>BP算法计算它对于每个网络参数的梯</w:t>
-      </w:r>
-      <w:r>
-        <w:rPr>
-          <w:rFonts w:hint="eastAsia"/>
-        </w:rPr>
-        <w:t>度，用梯度的反方向乘以学习率加到梯度上，从而更新梯度，完成一次迭代训练。</w:t>
+        <w:t>将</w:t>
+      </w:r>
+      <w:r>
+        <w:rPr>
+          <w:rFonts w:hint="eastAsia"/>
+        </w:rPr>
+        <w:t>训练数据</w:t>
+      </w:r>
+      <w:r>
+        <w:rPr>
+          <w:rFonts w:hint="eastAsia"/>
+        </w:rPr>
+        <w:t>分批送入</w:t>
+      </w:r>
+      <w:r>
+        <w:rPr>
+          <w:rFonts w:hint="eastAsia"/>
+        </w:rPr>
+        <w:t>网络，</w:t>
+      </w:r>
+      <w:r>
+        <w:rPr>
+          <w:rFonts w:hint="eastAsia"/>
+        </w:rPr>
+        <w:t>用</w:t>
+      </w:r>
+      <w:r>
+        <w:rPr>
+          <w:rFonts w:hint="eastAsia"/>
+        </w:rPr>
+        <w:t>一批数据的真实值与</w:t>
+      </w:r>
+      <w:r>
+        <w:rPr>
+          <w:rFonts w:hint="eastAsia"/>
+        </w:rPr>
+        <w:t>经过</w:t>
+      </w:r>
+      <w:r>
+        <w:rPr>
+          <w:rFonts w:hint="eastAsia"/>
+        </w:rPr>
+        <w:t>神经网络</w:t>
+      </w:r>
+      <w:r>
+        <w:rPr>
+          <w:rFonts w:hint="eastAsia"/>
+        </w:rPr>
+        <w:t>之后</w:t>
+      </w:r>
+      <w:r>
+        <w:rPr>
+          <w:rFonts w:hint="eastAsia"/>
+        </w:rPr>
+        <w:t>的值之间的</w:t>
+      </w:r>
+      <w:r>
+        <w:rPr>
+          <w:rFonts w:hint="eastAsia"/>
+        </w:rPr>
+        <w:t>平均方差</w:t>
+      </w:r>
+      <w:r>
+        <w:rPr>
+          <w:rFonts w:hint="eastAsia"/>
+        </w:rPr>
+        <w:t>作为</w:t>
+      </w:r>
+      <w:r>
+        <w:rPr>
+          <w:rFonts w:hint="eastAsia"/>
+        </w:rPr>
+        <w:t>l</w:t>
+      </w:r>
+      <w:r>
+        <w:t>oss</w:t>
+      </w:r>
+      <w:r>
+        <w:rPr>
+          <w:rFonts w:hint="eastAsia"/>
+        </w:rPr>
+        <w:t>值</w:t>
+      </w:r>
+      <w:r>
+        <w:rPr>
+          <w:rFonts w:hint="eastAsia"/>
+        </w:rPr>
+        <w:t>，</w:t>
+      </w:r>
+      <w:r>
+        <w:rPr>
+          <w:rFonts w:hint="eastAsia"/>
+        </w:rPr>
+        <w:t>并使用梯度反向传播算法计算l</w:t>
+      </w:r>
+      <w:r>
+        <w:t>oss</w:t>
+      </w:r>
+      <w:r>
+        <w:rPr>
+          <w:rFonts w:hint="eastAsia"/>
+        </w:rPr>
+        <w:t>对于网络中的每一个参数的梯度值。</w:t>
       </w:r>
     </w:p>
     <w:p>
@@ -913,41 +1050,135 @@
         <w:rPr>
           <w:rFonts w:hint="eastAsia"/>
         </w:rPr>
+        <w:t>对于每一个网络参数，将计算得到的</w:t>
+      </w:r>
+      <w:r>
+        <w:rPr>
+          <w:rFonts w:hint="eastAsia"/>
+        </w:rPr>
+        <w:t>梯度的</w:t>
+      </w:r>
+      <w:r>
+        <w:rPr>
+          <w:rFonts w:hint="eastAsia"/>
+        </w:rPr>
+        <w:t>反方向的值</w:t>
+      </w:r>
+      <w:r>
+        <w:rPr>
+          <w:rFonts w:hint="eastAsia"/>
+        </w:rPr>
+        <w:t>乘以学习率加到</w:t>
+      </w:r>
+      <w:r>
+        <w:rPr>
+          <w:rFonts w:hint="eastAsia"/>
+        </w:rPr>
+        <w:t>该网络参数上来</w:t>
+      </w:r>
+      <w:r>
+        <w:rPr>
+          <w:rFonts w:hint="eastAsia"/>
+        </w:rPr>
+        <w:t>更新梯度。</w:t>
+      </w:r>
+      <w:r>
+        <w:rPr>
+          <w:rFonts w:hint="eastAsia"/>
+        </w:rPr>
+        <w:t>网络参数的每次更新都完成了一次迭代。一个epoch是训练集中所有的训练样本都被训练一次，因此一个</w:t>
+      </w:r>
+      <w:r>
+        <w:t>epoch</w:t>
+      </w:r>
+      <w:r>
+        <w:rPr>
+          <w:rFonts w:hint="eastAsia"/>
+        </w:rPr>
+        <w:t>里包含了多个迭代。</w:t>
+      </w:r>
+    </w:p>
+    <w:p>
+      <w:pPr>
+        <w:pStyle w:val="a3"/>
+        <w:numPr>
+          <w:ilvl w:val="0"/>
+          <w:numId w:val="2"/>
+        </w:numPr>
+        <w:ind w:firstLineChars="0"/>
+      </w:pPr>
+      <w:r>
+        <w:rPr>
+          <w:rFonts w:hint="eastAsia"/>
+        </w:rPr>
         <w:lastRenderedPageBreak/>
-        <w:t>精细调整参数使得后面的</w:t>
-      </w:r>
-      <w:r>
-        <w:t xml:space="preserve"> </w:t>
-      </w:r>
-      <w:proofErr w:type="spellStart"/>
-      <w:r>
-        <w:t>i</w:t>
-      </w:r>
-      <w:proofErr w:type="spellEnd"/>
-      <w:r>
-        <w:t xml:space="preserve"> </w:t>
-      </w:r>
-      <w:proofErr w:type="spellStart"/>
-      <w:r>
-        <w:t>ter</w:t>
-      </w:r>
-      <w:proofErr w:type="spellEnd"/>
-      <w:r>
-        <w:t xml:space="preserve"> 计算出来的损失</w:t>
-      </w:r>
-      <w:proofErr w:type="gramStart"/>
-      <w:r>
-        <w:t>值不再</w:t>
-      </w:r>
-      <w:proofErr w:type="gramEnd"/>
-      <w:r>
-        <w:t>有</w:t>
-      </w:r>
-      <w:r>
-        <w:rPr>
-          <w:rFonts w:hint="eastAsia"/>
-        </w:rPr>
-        <w:t>明显变化，即说明网络收敛可停止迭代。</w:t>
+        <w:t>重复e</w:t>
+      </w:r>
+      <w:r>
+        <w:t>poch</w:t>
+      </w:r>
+      <w:r>
+        <w:rPr>
+          <w:rFonts w:hint="eastAsia"/>
+        </w:rPr>
+        <w:t>个上述</w:t>
+      </w:r>
+      <w:r>
+        <w:rPr>
+          <w:rFonts w:hint="eastAsia"/>
+        </w:rPr>
+        <w:t>c</w:t>
+      </w:r>
+      <w:r>
+        <w:t>)-d)</w:t>
+      </w:r>
+      <w:r>
+        <w:rPr>
+          <w:rFonts w:hint="eastAsia"/>
+        </w:rPr>
+        <w:t>的过程，完成网络训练。</w:t>
+      </w:r>
+      <w:r>
+        <w:rPr>
+          <w:rFonts w:hint="eastAsia"/>
+        </w:rPr>
+        <w:t>如果发现网络最后还没有收敛(即l</w:t>
+      </w:r>
+      <w:r>
+        <w:t>oss</w:t>
+      </w:r>
+      <w:r>
+        <w:rPr>
+          <w:rFonts w:hint="eastAsia"/>
+        </w:rPr>
+        <w:t>值还比较大</w:t>
+      </w:r>
+      <w:r>
+        <w:t>)</w:t>
+      </w:r>
+      <w:r>
+        <w:rPr>
+          <w:rFonts w:hint="eastAsia"/>
+        </w:rPr>
+        <w:t>，则需要增加e</w:t>
+      </w:r>
+      <w:r>
+        <w:t>poch</w:t>
+      </w:r>
+      <w:r>
+        <w:rPr>
+          <w:rFonts w:hint="eastAsia"/>
+        </w:rPr>
+        <w:t>数量，如果网络早已收敛，则可以适当减少e</w:t>
+      </w:r>
+      <w:r>
+        <w:t>poch</w:t>
+      </w:r>
+      <w:r>
+        <w:rPr>
+          <w:rFonts w:hint="eastAsia"/>
+        </w:rPr>
+        <w:t>数量。</w:t>
       </w:r>
     </w:p>
     <w:p>
@@ -974,33 +1205,63 @@
         <w:rPr>
           <w:rFonts w:hint="eastAsia"/>
         </w:rPr>
-        <w:t>训练前初始化后的预测结果：</w:t>
-      </w:r>
-      <w:r>
-        <w:t>Loss=</w:t>
-      </w:r>
-      <w:r>
-        <w:t>0.9994035196911774</w:t>
-      </w:r>
-      <w:r>
-        <w:rPr>
-          <w:rFonts w:hint="eastAsia"/>
-        </w:rPr>
-        <w:t>得到的特征图</w:t>
+        <w:t>训练前</w:t>
+      </w:r>
+      <w:r>
+        <w:rPr>
+          <w:rFonts w:hint="eastAsia"/>
+        </w:rPr>
+        <w:t>：</w:t>
+      </w:r>
+    </w:p>
+    <w:p>
+      <w:pPr>
+        <w:pStyle w:val="a3"/>
+        <w:ind w:left="420" w:firstLineChars="0" w:firstLine="0"/>
+        <w:rPr>
+          <w:rFonts w:hint="eastAsia"/>
+        </w:rPr>
+      </w:pPr>
+      <w:r>
+        <w:rPr>
+          <w:rFonts w:hint="eastAsia"/>
+        </w:rPr>
+        <w:t>计算一批数据得到的l</w:t>
+      </w:r>
+      <w:r>
+        <w:t>oss=</w:t>
+      </w:r>
+      <w:r>
+        <w:t>0.9994</w:t>
+      </w:r>
+    </w:p>
+    <w:p>
+      <w:pPr>
+        <w:pStyle w:val="a3"/>
+        <w:ind w:left="420" w:firstLineChars="0" w:firstLine="0"/>
+      </w:pPr>
+      <w:r>
+        <w:rPr>
+          <w:rFonts w:hint="eastAsia"/>
+        </w:rPr>
+        <w:t>网络拟合的函数图：</w:t>
       </w:r>
     </w:p>
     <w:p>
       <w:pPr>
         <w:jc w:val="center"/>
+        <w:rPr>
+          <w:rFonts w:hint="eastAsia"/>
+        </w:rPr>
       </w:pPr>
       <w:r>
         <w:rPr>
           <w:noProof/>
         </w:rPr>
         <w:drawing>
-          <wp:inline distT="0" distB="0" distL="0" distR="0" wp14:anchorId="205FBA13" wp14:editId="16F3A0EC">
-            <wp:extent cx="4175760" cy="3132071"/>
-            <wp:effectExtent l="0" t="0" r="0" b="0"/>
+          <wp:inline distT="0" distB="0" distL="0" distR="0" wp14:anchorId="205FBA13" wp14:editId="6D746F6D">
+            <wp:extent cx="3467819" cy="2601072"/>
+            <wp:effectExtent l="0" t="0" r="0" b="8890"/>
             <wp:docPr id="1" name="图片 1"/>
             <wp:cNvGraphicFramePr>
               <a:graphicFrameLocks xmlns:a="http://schemas.openxmlformats.org/drawingml/2006/main" noChangeAspect="1"/>
@@ -1010,105 +1271,6 @@
                 <pic:pic xmlns:pic="http://schemas.openxmlformats.org/drawingml/2006/picture">
                   <pic:nvPicPr>
                     <pic:cNvPr id="0" name="Picture 1"/>
-                    <pic:cNvPicPr>
-                      <a:picLocks noChangeAspect="1" noChangeArrowheads="1"/>
-                    </pic:cNvPicPr>
-                  </pic:nvPicPr>
-                  <pic:blipFill>
-                    <a:blip r:embed="rId6">
-                      <a:extLst>
-                        <a:ext uri="{28A0092B-C50C-407E-A947-70E740481C1C}">
-                          <a14:useLocalDpi xmlns:a14="http://schemas.microsoft.com/office/drawing/2010/main" val="0"/>
-                        </a:ext>
-                      </a:extLst>
-                    </a:blip>
-                    <a:srcRect/>
-                    <a:stretch>
-                      <a:fillRect/>
-                    </a:stretch>
-                  </pic:blipFill>
-                  <pic:spPr bwMode="auto">
-                    <a:xfrm>
-                      <a:off x="0" y="0"/>
-                      <a:ext cx="4183815" cy="3138112"/>
-                    </a:xfrm>
-                    <a:prstGeom prst="rect">
-                      <a:avLst/>
-                    </a:prstGeom>
-                    <a:noFill/>
-                    <a:ln>
-                      <a:noFill/>
-                    </a:ln>
-                  </pic:spPr>
-                </pic:pic>
-              </a:graphicData>
-            </a:graphic>
-          </wp:inline>
-        </w:drawing>
-      </w:r>
-    </w:p>
-    <w:p>
-      <w:pPr>
-        <w:jc w:val="center"/>
-      </w:pPr>
-      <w:r>
-        <w:rPr>
-          <w:rFonts w:hint="eastAsia"/>
-        </w:rPr>
-        <w:t>图一：训练</w:t>
-      </w:r>
-      <w:proofErr w:type="gramStart"/>
-      <w:r>
-        <w:rPr>
-          <w:rFonts w:hint="eastAsia"/>
-        </w:rPr>
-        <w:t>前网络</w:t>
-      </w:r>
-      <w:proofErr w:type="gramEnd"/>
-      <w:r>
-        <w:rPr>
-          <w:rFonts w:hint="eastAsia"/>
-        </w:rPr>
-        <w:t>预测的目标函数图</w:t>
-      </w:r>
-    </w:p>
-    <w:p>
-      <w:pPr>
-        <w:pStyle w:val="a3"/>
-        <w:numPr>
-          <w:ilvl w:val="0"/>
-          <w:numId w:val="3"/>
-        </w:numPr>
-        <w:ind w:firstLineChars="0"/>
-      </w:pPr>
-      <w:r>
-        <w:rPr>
-          <w:rFonts w:hint="eastAsia"/>
-        </w:rPr>
-        <w:t>训练过程中的损失函数值随迭代次数变化图</w:t>
-      </w:r>
-    </w:p>
-    <w:p>
-      <w:pPr>
-        <w:jc w:val="center"/>
-      </w:pPr>
-      <w:r>
-        <w:rPr>
-          <w:noProof/>
-        </w:rPr>
-        <w:drawing>
-          <wp:inline distT="0" distB="0" distL="0" distR="0" wp14:anchorId="6A51C008" wp14:editId="0E1E4308">
-            <wp:extent cx="4388768" cy="3291840"/>
-            <wp:effectExtent l="0" t="0" r="0" b="3810"/>
-            <wp:docPr id="2" name="图片 2"/>
-            <wp:cNvGraphicFramePr>
-              <a:graphicFrameLocks xmlns:a="http://schemas.openxmlformats.org/drawingml/2006/main" noChangeAspect="1"/>
-            </wp:cNvGraphicFramePr>
-            <a:graphic xmlns:a="http://schemas.openxmlformats.org/drawingml/2006/main">
-              <a:graphicData uri="http://schemas.openxmlformats.org/drawingml/2006/picture">
-                <pic:pic xmlns:pic="http://schemas.openxmlformats.org/drawingml/2006/picture">
-                  <pic:nvPicPr>
-                    <pic:cNvPr id="0" name="Picture 3"/>
                     <pic:cNvPicPr>
                       <a:picLocks noChangeAspect="1" noChangeArrowheads="1"/>
                     </pic:cNvPicPr>
@@ -1129,7 +1291,7 @@
                   <pic:spPr bwMode="auto">
                     <a:xfrm>
                       <a:off x="0" y="0"/>
-                      <a:ext cx="4423317" cy="3317754"/>
+                      <a:ext cx="3509053" cy="2632000"/>
                     </a:xfrm>
                     <a:prstGeom prst="rect">
                       <a:avLst/>
@@ -1154,15 +1316,33 @@
         <w:rPr>
           <w:rFonts w:hint="eastAsia"/>
         </w:rPr>
-        <w:t>图二：</w:t>
-      </w:r>
-      <w:r>
-        <w:t>2.</w:t>
-      </w:r>
-      <w:r>
-        <w:tab/>
-        <w:t>训练过程中的损失函数值随迭代次数变化图</w:t>
-      </w:r>
+        <w:t>图一：训练前网络</w:t>
+      </w:r>
+      <w:r>
+        <w:rPr>
+          <w:rFonts w:hint="eastAsia"/>
+        </w:rPr>
+        <w:t>对</w:t>
+      </w:r>
+      <w:r>
+        <w:rPr>
+          <w:rFonts w:hint="eastAsia"/>
+        </w:rPr>
+        <w:t>目标函数</w:t>
+      </w:r>
+      <w:r>
+        <w:rPr>
+          <w:rFonts w:hint="eastAsia"/>
+        </w:rPr>
+        <w:t>拟合的图像</w:t>
+      </w:r>
+    </w:p>
+    <w:p>
+      <w:pPr>
+        <w:rPr>
+          <w:rFonts w:hint="eastAsia"/>
+        </w:rPr>
+      </w:pPr>
     </w:p>
     <w:p>
       <w:pPr>
@@ -1177,7 +1357,28 @@
         <w:rPr>
           <w:rFonts w:hint="eastAsia"/>
         </w:rPr>
-        <w:t>训练完成后，神经网络对目标函数的预测图</w:t>
+        <w:t>训练过程</w:t>
+      </w:r>
+      <w:r>
+        <w:rPr>
+          <w:rFonts w:hint="eastAsia"/>
+        </w:rPr>
+        <w:t>中：</w:t>
+      </w:r>
+    </w:p>
+    <w:p>
+      <w:pPr>
+        <w:pStyle w:val="a3"/>
+        <w:ind w:left="420" w:firstLineChars="0" w:firstLine="0"/>
+        <w:rPr>
+          <w:rFonts w:hint="eastAsia"/>
+        </w:rPr>
+      </w:pPr>
+      <w:r>
+        <w:rPr>
+          <w:rFonts w:hint="eastAsia"/>
+        </w:rPr>
+        <w:t>损失函数随着迭代次数增加的变化图：</w:t>
       </w:r>
     </w:p>
     <w:p>
@@ -1188,12 +1389,11 @@
         <w:rPr>
           <w:noProof/>
         </w:rPr>
-        <w:lastRenderedPageBreak/>
         <w:drawing>
-          <wp:inline distT="0" distB="0" distL="0" distR="0" wp14:anchorId="308AFF66" wp14:editId="2CAB9BEA">
-            <wp:extent cx="4260850" cy="3195894"/>
-            <wp:effectExtent l="0" t="0" r="6350" b="5080"/>
-            <wp:docPr id="3" name="图片 3"/>
+          <wp:inline distT="0" distB="0" distL="0" distR="0" wp14:anchorId="5B2F3DE4" wp14:editId="0100BFB1">
+            <wp:extent cx="4157932" cy="3118699"/>
+            <wp:effectExtent l="0" t="0" r="0" b="5715"/>
+            <wp:docPr id="6" name="图片 6"/>
             <wp:cNvGraphicFramePr>
               <a:graphicFrameLocks xmlns:a="http://schemas.openxmlformats.org/drawingml/2006/main" noChangeAspect="1"/>
             </wp:cNvGraphicFramePr>
@@ -1201,36 +1401,23 @@
               <a:graphicData uri="http://schemas.openxmlformats.org/drawingml/2006/picture">
                 <pic:pic xmlns:pic="http://schemas.openxmlformats.org/drawingml/2006/picture">
                   <pic:nvPicPr>
-                    <pic:cNvPr id="0" name="Picture 5"/>
-                    <pic:cNvPicPr>
-                      <a:picLocks noChangeAspect="1" noChangeArrowheads="1"/>
-                    </pic:cNvPicPr>
+                    <pic:cNvPr id="1" name=""/>
+                    <pic:cNvPicPr/>
                   </pic:nvPicPr>
                   <pic:blipFill>
-                    <a:blip r:embed="rId8">
-                      <a:extLst>
-                        <a:ext uri="{28A0092B-C50C-407E-A947-70E740481C1C}">
-                          <a14:useLocalDpi xmlns:a14="http://schemas.microsoft.com/office/drawing/2010/main" val="0"/>
-                        </a:ext>
-                      </a:extLst>
-                    </a:blip>
-                    <a:srcRect/>
+                    <a:blip r:embed="rId8"/>
                     <a:stretch>
                       <a:fillRect/>
                     </a:stretch>
                   </pic:blipFill>
-                  <pic:spPr bwMode="auto">
+                  <pic:spPr>
                     <a:xfrm>
                       <a:off x="0" y="0"/>
-                      <a:ext cx="4300423" cy="3225576"/>
+                      <a:ext cx="4170793" cy="3128345"/>
                     </a:xfrm>
                     <a:prstGeom prst="rect">
                       <a:avLst/>
                     </a:prstGeom>
-                    <a:noFill/>
-                    <a:ln>
-                      <a:noFill/>
-                    </a:ln>
                   </pic:spPr>
                 </pic:pic>
               </a:graphicData>
@@ -1242,54 +1429,59 @@
     <w:p>
       <w:pPr>
         <w:jc w:val="center"/>
-      </w:pPr>
-      <w:r>
-        <w:rPr>
-          <w:rFonts w:hint="eastAsia"/>
-        </w:rPr>
-        <w:t>图三：</w:t>
-      </w:r>
-      <w:r>
-        <w:rPr>
-          <w:rFonts w:hint="eastAsia"/>
-        </w:rPr>
-        <w:t>训练后神经网络对目标函数的预测图</w:t>
-      </w:r>
-    </w:p>
-    <w:p>
-      <w:r>
-        <w:rPr>
-          <w:rFonts w:hint="eastAsia"/>
-        </w:rPr>
-        <w:t>可以看到训练之后的损失值已接近于</w:t>
-      </w:r>
-      <w:r>
-        <w:t>0，并且预测的目标函数</w:t>
-      </w:r>
-      <w:r>
-        <w:rPr>
-          <w:rFonts w:hint="eastAsia"/>
-        </w:rPr>
-        <w:t>也与真实的目标函数接近。</w:t>
-      </w:r>
-    </w:p>
-    <w:p>
-      <w:pPr>
-        <w:pStyle w:val="3"/>
-      </w:pPr>
-      <w:r>
-        <w:rPr>
-          <w:rFonts w:hint="eastAsia"/>
-        </w:rPr>
-        <w:t>分析与讨论</w:t>
-      </w:r>
+        <w:rPr>
+          <w:rFonts w:hint="eastAsia"/>
+        </w:rPr>
+      </w:pPr>
+      <w:r>
+        <w:rPr>
+          <w:rFonts w:hint="eastAsia"/>
+        </w:rPr>
+        <w:t>图二：</w:t>
+      </w:r>
+      <w:r>
+        <w:t>2.</w:t>
+      </w:r>
+      <w:r>
+        <w:tab/>
+        <w:t>训练过程中</w:t>
+      </w:r>
+      <w:r>
+        <w:rPr>
+          <w:rFonts w:hint="eastAsia"/>
+        </w:rPr>
+        <w:t>l</w:t>
+      </w:r>
+      <w:r>
+        <w:t>oss</w:t>
+      </w:r>
+      <w:r>
+        <w:t>值随迭代次数</w:t>
+      </w:r>
+      <w:r>
+        <w:rPr>
+          <w:rFonts w:hint="eastAsia"/>
+        </w:rPr>
+        <w:t>的</w:t>
+      </w:r>
+      <w:r>
+        <w:t>变化</w:t>
+      </w:r>
+    </w:p>
+    <w:p>
+      <w:pPr>
+        <w:jc w:val="center"/>
+        <w:rPr>
+          <w:rFonts w:hint="eastAsia"/>
+        </w:rPr>
+      </w:pPr>
     </w:p>
     <w:p>
       <w:pPr>
         <w:pStyle w:val="a3"/>
         <w:numPr>
           <w:ilvl w:val="0"/>
-          <w:numId w:val="4"/>
+          <w:numId w:val="3"/>
         </w:numPr>
         <w:ind w:firstLineChars="0"/>
       </w:pPr>
@@ -1297,59 +1489,176 @@
         <w:rPr>
           <w:rFonts w:hint="eastAsia"/>
         </w:rPr>
-        <w:t>该多层感知机能够拟合</w:t>
-      </w:r>
-      <w:r>
-        <w:t xml:space="preserve"> 该非线性目标函数，误差反向传播</w:t>
-      </w:r>
-      <w:r>
-        <w:rPr>
-          <w:rFonts w:hint="eastAsia"/>
-        </w:rPr>
-        <w:t>使得网络的输出能够不断靠近真实值，仅有如此是不够的，因为如果激活函数是线性的则神经网络只能拟合与目标函数接近的线性函数，不能无限接近于目标函数，而激活函数非线性则使得神经网络拟合的函数尽可能地拟合目标函数成为可能。</w:t>
+        <w:t>训练</w:t>
+      </w:r>
+      <w:r>
+        <w:rPr>
+          <w:rFonts w:hint="eastAsia"/>
+        </w:rPr>
+        <w:t>后：</w:t>
       </w:r>
     </w:p>
     <w:p>
       <w:pPr>
         <w:pStyle w:val="a3"/>
-        <w:numPr>
-          <w:ilvl w:val="0"/>
-          <w:numId w:val="4"/>
-        </w:numPr>
-        <w:ind w:firstLineChars="0"/>
-        <w:rPr>
-          <w:rFonts w:hint="eastAsia"/>
-        </w:rPr>
-      </w:pPr>
-      <w:r>
-        <w:rPr>
-          <w:rFonts w:hint="eastAsia"/>
-        </w:rPr>
-        <w:t>关于为什么选择了前面提到的最终设计方案。这样的超参</w:t>
-      </w:r>
-      <w:r>
-        <w:rPr>
-          <w:rFonts w:hint="eastAsia"/>
-        </w:rPr>
-        <w:t>数设计能够很好地拟合目标函数，在尝试不同的网络结构的过程中，最开始只使用了一层隐藏层，结果</w:t>
-      </w:r>
-      <w:r>
-        <w:rPr>
-          <w:rFonts w:hint="eastAsia"/>
-        </w:rPr>
-        <w:t>L</w:t>
-      </w:r>
-      <w:r>
-        <w:t>oss</w:t>
-      </w:r>
-      <w:r>
-        <w:t>降到0.4</w:t>
-      </w:r>
-      <w:r>
-        <w:rPr>
-          <w:rFonts w:hint="eastAsia"/>
-        </w:rPr>
-        <w:t>附近就不再降低</w:t>
+        <w:ind w:left="420" w:firstLineChars="0" w:firstLine="0"/>
+        <w:rPr>
+          <w:rFonts w:hint="eastAsia"/>
+        </w:rPr>
+      </w:pPr>
+      <w:r>
+        <w:rPr>
+          <w:rFonts w:hint="eastAsia"/>
+        </w:rPr>
+        <w:t>一批数据计算出的loss</w:t>
+      </w:r>
+      <w:r>
+        <w:t>=</w:t>
+      </w:r>
+      <w:r>
+        <w:t>0.004659</w:t>
+      </w:r>
+    </w:p>
+    <w:p>
+      <w:pPr>
+        <w:pStyle w:val="a3"/>
+        <w:ind w:left="420" w:firstLineChars="0" w:firstLine="0"/>
+        <w:rPr>
+          <w:rFonts w:hint="eastAsia"/>
+        </w:rPr>
+      </w:pPr>
+      <w:r>
+        <w:rPr>
+          <w:rFonts w:hint="eastAsia"/>
+        </w:rPr>
+        <w:t>网络对目标函数的拟合图：</w:t>
+      </w:r>
+    </w:p>
+    <w:p>
+      <w:pPr>
+        <w:jc w:val="center"/>
+      </w:pPr>
+      <w:r>
+        <w:rPr>
+          <w:noProof/>
+        </w:rPr>
+        <w:drawing>
+          <wp:inline distT="0" distB="0" distL="0" distR="0" wp14:anchorId="76DAAD7B" wp14:editId="6E1B3A1B">
+            <wp:extent cx="4520242" cy="3390454"/>
+            <wp:effectExtent l="0" t="0" r="0" b="635"/>
+            <wp:docPr id="5" name="图片 5"/>
+            <wp:cNvGraphicFramePr>
+              <a:graphicFrameLocks xmlns:a="http://schemas.openxmlformats.org/drawingml/2006/main" noChangeAspect="1"/>
+            </wp:cNvGraphicFramePr>
+            <a:graphic xmlns:a="http://schemas.openxmlformats.org/drawingml/2006/main">
+              <a:graphicData uri="http://schemas.openxmlformats.org/drawingml/2006/picture">
+                <pic:pic xmlns:pic="http://schemas.openxmlformats.org/drawingml/2006/picture">
+                  <pic:nvPicPr>
+                    <pic:cNvPr id="1" name=""/>
+                    <pic:cNvPicPr/>
+                  </pic:nvPicPr>
+                  <pic:blipFill>
+                    <a:blip r:embed="rId9"/>
+                    <a:stretch>
+                      <a:fillRect/>
+                    </a:stretch>
+                  </pic:blipFill>
+                  <pic:spPr>
+                    <a:xfrm>
+                      <a:off x="0" y="0"/>
+                      <a:ext cx="4541128" cy="3406120"/>
+                    </a:xfrm>
+                    <a:prstGeom prst="rect">
+                      <a:avLst/>
+                    </a:prstGeom>
+                  </pic:spPr>
+                </pic:pic>
+              </a:graphicData>
+            </a:graphic>
+          </wp:inline>
+        </w:drawing>
+      </w:r>
+    </w:p>
+    <w:p>
+      <w:pPr>
+        <w:jc w:val="center"/>
+      </w:pPr>
+      <w:r>
+        <w:rPr>
+          <w:rFonts w:hint="eastAsia"/>
+        </w:rPr>
+        <w:t>图三：</w:t>
+      </w:r>
+      <w:r>
+        <w:rPr>
+          <w:rFonts w:hint="eastAsia"/>
+        </w:rPr>
+        <w:t>训练后网络对目标函数的</w:t>
+      </w:r>
+      <w:r>
+        <w:rPr>
+          <w:rFonts w:hint="eastAsia"/>
+        </w:rPr>
+        <w:t>拟合</w:t>
+      </w:r>
+      <w:r>
+        <w:rPr>
+          <w:rFonts w:hint="eastAsia"/>
+        </w:rPr>
+        <w:t>图</w:t>
+      </w:r>
+      <w:r>
+        <w:rPr>
+          <w:rFonts w:hint="eastAsia"/>
+        </w:rPr>
+        <w:t>像</w:t>
+      </w:r>
+    </w:p>
+    <w:p/>
+    <w:p>
+      <w:pPr>
+        <w:rPr>
+          <w:rFonts w:hint="eastAsia"/>
+        </w:rPr>
+      </w:pPr>
+      <w:r>
+        <w:rPr>
+          <w:rFonts w:hint="eastAsia"/>
+        </w:rPr>
+        <w:t>训练之后损失值在1</w:t>
+      </w:r>
+      <w:r>
+        <w:t>e-3</w:t>
+      </w:r>
+      <w:r>
+        <w:rPr>
+          <w:rFonts w:hint="eastAsia"/>
+        </w:rPr>
+        <w:t>的数量级，已与0很接近，并且拟合的函数图像与真实的函数图像接近。</w:t>
+      </w:r>
+    </w:p>
+    <w:p>
+      <w:pPr>
+        <w:pStyle w:val="3"/>
+      </w:pPr>
+      <w:r>
+        <w:rPr>
+          <w:rFonts w:hint="eastAsia"/>
+        </w:rPr>
+        <w:t>分析与讨论</w:t>
+      </w:r>
+    </w:p>
+    <w:p>
+      <w:pPr>
+        <w:rPr>
+          <w:rFonts w:hint="eastAsia"/>
+        </w:rPr>
+      </w:pPr>
+      <w:r>
+        <w:rPr>
+          <w:rFonts w:hint="eastAsia"/>
+        </w:rPr>
+        <w:t>理论上来说</w:t>
       </w:r>
       <w:r>
         <w:rPr>
@@ -1358,160 +1667,184 @@
         <w:t>，</w:t>
       </w:r>
       <w:r>
-        <w:t>后来使用了两层隐藏层</w:t>
-      </w:r>
-      <w:r>
-        <w:t>Loss</w:t>
-      </w:r>
-      <w:r>
-        <w:t>就降到了0.01</w:t>
-      </w:r>
-      <w:r>
-        <w:rPr>
-          <w:rFonts w:hint="eastAsia"/>
-        </w:rPr>
-        <w:t>以下，这个结果已经足够好。</w:t>
-      </w:r>
-      <w:r>
-        <w:t xml:space="preserve"> 没有使用</w:t>
-      </w:r>
-      <w:r>
-        <w:t xml:space="preserve">leaky </w:t>
-      </w:r>
-      <w:proofErr w:type="spellStart"/>
-      <w:r>
-        <w:t>ReLU</w:t>
-      </w:r>
-      <w:proofErr w:type="spellEnd"/>
-      <w:r>
-        <w:t>而是使用</w:t>
-      </w:r>
-      <w:proofErr w:type="spellStart"/>
-      <w:r>
-        <w:rPr>
-          <w:rFonts w:hint="eastAsia"/>
-        </w:rPr>
-        <w:t>R</w:t>
-      </w:r>
-      <w:r>
-        <w:t>eLU</w:t>
-      </w:r>
-      <w:proofErr w:type="spellEnd"/>
-      <w:r>
-        <w:t>激活函数，leaky</w:t>
-      </w:r>
-      <w:r>
-        <w:t xml:space="preserve"> </w:t>
-      </w:r>
-      <w:proofErr w:type="spellStart"/>
-      <w:r>
-        <w:t>ReLU</w:t>
-      </w:r>
-      <w:proofErr w:type="spellEnd"/>
-      <w:r>
-        <w:t>的效果并没有想象当中的那么好，</w:t>
-      </w:r>
-      <w:r>
-        <w:rPr>
-          <w:rFonts w:hint="eastAsia"/>
-        </w:rPr>
-        <w:t>反而还要尝试各种不同的</w:t>
-      </w:r>
-      <w:r>
-        <w:t>leaky</w:t>
-      </w:r>
-      <w:r>
-        <w:t xml:space="preserve"> </w:t>
-      </w:r>
-      <w:r>
-        <w:t>ratio值。也写了</w:t>
-      </w:r>
-      <w:r>
-        <w:rPr>
-          <w:rFonts w:hint="eastAsia"/>
-        </w:rPr>
-        <w:t>B</w:t>
-      </w:r>
-      <w:r>
-        <w:t>atch Norm</w:t>
-      </w:r>
-      <w:r>
-        <w:rPr>
-          <w:rFonts w:hint="eastAsia"/>
-        </w:rPr>
-        <w:t>的代码，发现</w:t>
-      </w:r>
-      <w:r>
-        <w:t>Batch Norm</w:t>
-      </w:r>
-      <w:r>
-        <w:t>能够使得</w:t>
-      </w:r>
-      <w:r>
-        <w:t>Loss</w:t>
-      </w:r>
-      <w:r>
-        <w:t>随着迭代次数的增</w:t>
-      </w:r>
-      <w:r>
-        <w:rPr>
-          <w:rFonts w:hint="eastAsia"/>
-        </w:rPr>
-        <w:t>加下降得更快，但是相应地，每个</w:t>
-      </w:r>
-      <w:proofErr w:type="spellStart"/>
-      <w:r>
-        <w:t>iter</w:t>
-      </w:r>
-      <w:proofErr w:type="spellEnd"/>
-      <w:r>
-        <w:t xml:space="preserve"> 的训练时间变得更</w:t>
-      </w:r>
-      <w:r>
-        <w:rPr>
-          <w:rFonts w:hint="eastAsia"/>
-        </w:rPr>
-        <w:t>长了，而且到训练的后期损失变得不稳定。</w:t>
-      </w:r>
-      <w:r>
-        <w:rPr>
-          <w:rFonts w:hint="eastAsia"/>
-        </w:rPr>
-        <w:t xml:space="preserve"> </w:t>
-      </w:r>
-      <w:r>
-        <w:rPr>
-          <w:rFonts w:hint="eastAsia"/>
-        </w:rPr>
-        <w:t>简单的</w:t>
-      </w:r>
-      <w:proofErr w:type="gramStart"/>
-      <w:r>
-        <w:rPr>
-          <w:rFonts w:hint="eastAsia"/>
-        </w:rPr>
-        <w:t>两层隐层神经元</w:t>
-      </w:r>
-      <w:proofErr w:type="gramEnd"/>
-      <w:r>
-        <w:rPr>
-          <w:rFonts w:hint="eastAsia"/>
-        </w:rPr>
-        <w:t>,，</w:t>
-      </w:r>
-      <w:proofErr w:type="spellStart"/>
-      <w:r>
-        <w:rPr>
-          <w:rFonts w:hint="eastAsia"/>
-        </w:rPr>
-        <w:t>R</w:t>
-      </w:r>
-      <w:r>
-        <w:t>eLU</w:t>
-      </w:r>
-      <w:proofErr w:type="spellEnd"/>
-      <w:r>
-        <w:t>激活函数就已经使得网络的表现足够好。</w:t>
+        <w:rPr>
+          <w:rFonts w:hint="eastAsia"/>
+        </w:rPr>
+        <w:t>分段线性函数可以拟合任意连续函数</w:t>
+      </w:r>
+      <w:r>
+        <w:rPr>
+          <w:rFonts w:hint="eastAsia"/>
+        </w:rPr>
+        <w:t>，因为可以用</w:t>
+      </w:r>
+      <w:r>
+        <w:rPr>
+          <w:rFonts w:hint="eastAsia"/>
+        </w:rPr>
+        <w:t>无限小的线性函数片段</w:t>
+      </w:r>
+      <w:r>
+        <w:rPr>
+          <w:rFonts w:hint="eastAsia"/>
+        </w:rPr>
+        <w:t>去拟合连续函数</w:t>
+      </w:r>
+      <w:r>
+        <w:rPr>
+          <w:rFonts w:hint="eastAsia"/>
+        </w:rPr>
+        <w:t>的任意小的一段</w:t>
+      </w:r>
+      <w:r>
+        <w:rPr>
+          <w:rFonts w:hint="eastAsia"/>
+        </w:rPr>
+        <w:t>，因此神经网络具备拟合该目标函数的理论支撑</w:t>
+      </w:r>
+      <w:r>
+        <w:rPr>
+          <w:rFonts w:hint="eastAsia"/>
+        </w:rPr>
+        <w:t>，只要有足够深的层数和足够多的神经元个数</w:t>
+      </w:r>
+      <w:r>
+        <w:rPr>
+          <w:rFonts w:hint="eastAsia"/>
+        </w:rPr>
+        <w:t>。</w:t>
+      </w:r>
+      <w:r>
+        <w:rPr>
+          <w:rFonts w:hint="eastAsia"/>
+        </w:rPr>
+        <w:t>但是</w:t>
+      </w:r>
+      <w:r>
+        <w:rPr>
+          <w:rFonts w:hint="eastAsia"/>
+        </w:rPr>
+        <w:t>在实现中很难找到一个精确的带权重值的网络结构刚好拟合任意一个非线性函数。</w:t>
+      </w:r>
+      <w:r>
+        <w:rPr>
+          <w:rFonts w:hint="eastAsia"/>
+        </w:rPr>
+        <w:t>在本实验中，</w:t>
+      </w:r>
+      <w:r>
+        <w:rPr>
+          <w:rFonts w:hint="eastAsia"/>
+        </w:rPr>
+        <w:t>该非线性函数</w:t>
+      </w:r>
+      <w:r>
+        <w:rPr>
+          <w:rFonts w:hint="eastAsia"/>
+        </w:rPr>
+        <w:t>较为简单，</w:t>
+      </w:r>
+      <w:r>
+        <w:rPr>
+          <w:rFonts w:hint="eastAsia"/>
+        </w:rPr>
+        <w:t>同时也是一个连续函数，训练数据也足够多(</w:t>
+      </w:r>
+      <w:r>
+        <w:t>10,000</w:t>
+      </w:r>
+      <w:r>
+        <w:rPr>
+          <w:rFonts w:hint="eastAsia"/>
+        </w:rPr>
+        <w:t>个样本</w:t>
+      </w:r>
+      <w:r>
+        <w:t>)</w:t>
+      </w:r>
+      <w:r>
+        <w:rPr>
+          <w:rFonts w:hint="eastAsia"/>
+        </w:rPr>
+        <w:t>，并且使用非线性激活函数</w:t>
+      </w:r>
+      <w:r>
+        <w:rPr>
+          <w:rFonts w:hint="eastAsia"/>
+        </w:rPr>
+        <w:t>能直接</w:t>
+      </w:r>
+      <w:r>
+        <w:rPr>
+          <w:rFonts w:hint="eastAsia"/>
+        </w:rPr>
+        <w:t>为网络</w:t>
+      </w:r>
+      <w:r>
+        <w:rPr>
+          <w:rFonts w:hint="eastAsia"/>
+        </w:rPr>
+        <w:t>引入非线性</w:t>
+      </w:r>
+      <w:r>
+        <w:rPr>
+          <w:rFonts w:hint="eastAsia"/>
+        </w:rPr>
+        <w:t>性</w:t>
+      </w:r>
+      <w:r>
+        <w:rPr>
+          <w:rFonts w:hint="eastAsia"/>
+        </w:rPr>
+        <w:t>，</w:t>
+      </w:r>
+      <w:r>
+        <w:rPr>
+          <w:rFonts w:hint="eastAsia"/>
+        </w:rPr>
+        <w:t>从而拟合非线性函数更快更容易。</w:t>
+      </w:r>
+      <w:r>
+        <w:rPr>
+          <w:rFonts w:hint="eastAsia"/>
+        </w:rPr>
+        <w:t>本报告中展示的</w:t>
+      </w:r>
+      <w:r>
+        <w:rPr>
+          <w:rFonts w:hint="eastAsia"/>
+        </w:rPr>
+        <w:t>效果图</w:t>
+      </w:r>
+      <w:r>
+        <w:rPr>
+          <w:rFonts w:hint="eastAsia"/>
+        </w:rPr>
+        <w:t>已经足够接近</w:t>
+      </w:r>
+      <w:r>
+        <w:rPr>
+          <w:rFonts w:hint="eastAsia"/>
+        </w:rPr>
+        <w:t>目标函数，</w:t>
+      </w:r>
+      <w:r>
+        <w:rPr>
+          <w:rFonts w:hint="eastAsia"/>
+        </w:rPr>
+        <w:t>尝试更多不同的网络结构已没有必要</w:t>
+      </w:r>
+      <w:r>
+        <w:rPr>
+          <w:rFonts w:hint="eastAsia"/>
+        </w:rPr>
+        <w:t>，因此本实验的最终网络结构</w:t>
+      </w:r>
+      <w:r>
+        <w:rPr>
+          <w:rFonts w:hint="eastAsia"/>
+        </w:rPr>
+        <w:t>如前所述。</w:t>
       </w:r>
     </w:p>
     <w:sectPr>
@@ -2453,6 +2786,28 @@
       <w:shd w:val="clear" w:color="auto" w:fill="E1DFDD"/>
     </w:rPr>
   </w:style>
+  <w:style w:type="character" w:styleId="a6">
+    <w:name w:val="FollowedHyperlink"/>
+    <w:basedOn w:val="a0"/>
+    <w:uiPriority w:val="99"/>
+    <w:semiHidden/>
+    <w:unhideWhenUsed/>
+    <w:rsid w:val="00242DFA"/>
+    <w:rPr>
+      <w:color w:val="954F72" w:themeColor="followedHyperlink"/>
+      <w:u w:val="single"/>
+    </w:rPr>
+  </w:style>
+  <w:style w:type="character" w:styleId="a7">
+    <w:name w:val="Placeholder Text"/>
+    <w:basedOn w:val="a0"/>
+    <w:uiPriority w:val="99"/>
+    <w:semiHidden/>
+    <w:rsid w:val="006E4DA2"/>
+    <w:rPr>
+      <w:color w:val="808080"/>
+    </w:rPr>
+  </w:style>
 </w:styles>
 </file>
 

</xml_diff>